<commit_message>
Added automcomplete = "off" to search.html. login.html reCaptcha implementation completed.
</commit_message>
<xml_diff>
--- a/app/Documentation/Presentation Notes.docx
+++ b/app/Documentation/Presentation Notes.docx
@@ -177,6 +177,105 @@
       </w:pPr>
       <w:r>
         <w:t>Explain class diagram, any interesting algorithms</w:t>
+      </w:r>
+    </w:p>
+    <w:p/>
+    <w:p/>
+    <w:p/>
+    <w:p/>
+    <w:p>
+      <w:r>
+        <w:t>PAGE VALIDATIONS</w:t>
+      </w:r>
+    </w:p>
+    <w:p>
+      <w:pPr>
+        <w:pStyle w:val="ListParagraph"/>
+        <w:numPr>
+          <w:ilvl w:val="0"/>
+          <w:numId w:val="2"/>
+        </w:numPr>
+      </w:pPr>
+      <w:r>
+        <w:t>Login.html</w:t>
+      </w:r>
+    </w:p>
+    <w:p>
+      <w:pPr>
+        <w:pStyle w:val="ListParagraph"/>
+        <w:numPr>
+          <w:ilvl w:val="1"/>
+          <w:numId w:val="2"/>
+        </w:numPr>
+      </w:pPr>
+      <w:r>
+        <w:t>Won’t let user log in without reCaptcha checked “</w:t>
+      </w:r>
+      <w:r>
+        <w:t>The response parameter is missing.</w:t>
+      </w:r>
+      <w:r>
+        <w:t>”</w:t>
+      </w:r>
+    </w:p>
+    <w:p>
+      <w:pPr>
+        <w:pStyle w:val="ListParagraph"/>
+        <w:numPr>
+          <w:ilvl w:val="1"/>
+          <w:numId w:val="2"/>
+        </w:numPr>
+      </w:pPr>
+      <w:r>
+        <w:t>Won’t let user log in if not registered</w:t>
+      </w:r>
+    </w:p>
+    <w:p>
+      <w:pPr>
+        <w:pStyle w:val="ListParagraph"/>
+        <w:numPr>
+          <w:ilvl w:val="1"/>
+          <w:numId w:val="2"/>
+        </w:numPr>
+      </w:pPr>
+      <w:r>
+        <w:t>Won’t let user log in incorrect password “</w:t>
+      </w:r>
+      <w:r>
+        <w:t>Invalid username or password</w:t>
+      </w:r>
+      <w:r>
+        <w:t xml:space="preserve">” </w:t>
+      </w:r>
+    </w:p>
+    <w:p>
+      <w:pPr>
+        <w:pStyle w:val="ListParagraph"/>
+        <w:numPr>
+          <w:ilvl w:val="1"/>
+          <w:numId w:val="2"/>
+        </w:numPr>
+      </w:pPr>
+      <w:r>
+        <w:t>Won’t let user log in incorrect password format “</w:t>
+      </w:r>
+      <w:r>
+        <w:t>Field must be between 8 and 80 characters long.</w:t>
+      </w:r>
+      <w:r>
+        <w:t>”</w:t>
+      </w:r>
+    </w:p>
+    <w:p>
+      <w:pPr>
+        <w:pStyle w:val="ListParagraph"/>
+        <w:numPr>
+          <w:ilvl w:val="0"/>
+          <w:numId w:val="2"/>
+        </w:numPr>
+      </w:pPr>
+      <w:r>
+        <w:t>WTF Forms Validators for inputs</w:t>
       </w:r>
     </w:p>
     <w:sectPr>
@@ -304,8 +403,124 @@
       </w:rPr>
     </w:lvl>
   </w:abstractNum>
+  <w:abstractNum w:abstractNumId="1" w15:restartNumberingAfterBreak="0">
+    <w:nsid w:val="7C5E007E"/>
+    <w:multiLevelType w:val="hybridMultilevel"/>
+    <w:tmpl w:val="040ED8E4"/>
+    <w:lvl w:ilvl="0" w:tplc="04090001">
+      <w:start w:val="1"/>
+      <w:numFmt w:val="bullet"/>
+      <w:lvlText w:val=""/>
+      <w:lvlJc w:val="left"/>
+      <w:pPr>
+        <w:ind w:left="720" w:hanging="360"/>
+      </w:pPr>
+      <w:rPr>
+        <w:rFonts w:ascii="Symbol" w:hAnsi="Symbol" w:hint="default"/>
+      </w:rPr>
+    </w:lvl>
+    <w:lvl w:ilvl="1" w:tplc="04090003">
+      <w:start w:val="1"/>
+      <w:numFmt w:val="bullet"/>
+      <w:lvlText w:val="o"/>
+      <w:lvlJc w:val="left"/>
+      <w:pPr>
+        <w:ind w:left="1440" w:hanging="360"/>
+      </w:pPr>
+      <w:rPr>
+        <w:rFonts w:ascii="Courier New" w:hAnsi="Courier New" w:cs="Courier New" w:hint="default"/>
+      </w:rPr>
+    </w:lvl>
+    <w:lvl w:ilvl="2" w:tplc="04090005" w:tentative="1">
+      <w:start w:val="1"/>
+      <w:numFmt w:val="bullet"/>
+      <w:lvlText w:val=""/>
+      <w:lvlJc w:val="left"/>
+      <w:pPr>
+        <w:ind w:left="2160" w:hanging="360"/>
+      </w:pPr>
+      <w:rPr>
+        <w:rFonts w:ascii="Wingdings" w:hAnsi="Wingdings" w:hint="default"/>
+      </w:rPr>
+    </w:lvl>
+    <w:lvl w:ilvl="3" w:tplc="04090001" w:tentative="1">
+      <w:start w:val="1"/>
+      <w:numFmt w:val="bullet"/>
+      <w:lvlText w:val=""/>
+      <w:lvlJc w:val="left"/>
+      <w:pPr>
+        <w:ind w:left="2880" w:hanging="360"/>
+      </w:pPr>
+      <w:rPr>
+        <w:rFonts w:ascii="Symbol" w:hAnsi="Symbol" w:hint="default"/>
+      </w:rPr>
+    </w:lvl>
+    <w:lvl w:ilvl="4" w:tplc="04090003" w:tentative="1">
+      <w:start w:val="1"/>
+      <w:numFmt w:val="bullet"/>
+      <w:lvlText w:val="o"/>
+      <w:lvlJc w:val="left"/>
+      <w:pPr>
+        <w:ind w:left="3600" w:hanging="360"/>
+      </w:pPr>
+      <w:rPr>
+        <w:rFonts w:ascii="Courier New" w:hAnsi="Courier New" w:cs="Courier New" w:hint="default"/>
+      </w:rPr>
+    </w:lvl>
+    <w:lvl w:ilvl="5" w:tplc="04090005" w:tentative="1">
+      <w:start w:val="1"/>
+      <w:numFmt w:val="bullet"/>
+      <w:lvlText w:val=""/>
+      <w:lvlJc w:val="left"/>
+      <w:pPr>
+        <w:ind w:left="4320" w:hanging="360"/>
+      </w:pPr>
+      <w:rPr>
+        <w:rFonts w:ascii="Wingdings" w:hAnsi="Wingdings" w:hint="default"/>
+      </w:rPr>
+    </w:lvl>
+    <w:lvl w:ilvl="6" w:tplc="04090001" w:tentative="1">
+      <w:start w:val="1"/>
+      <w:numFmt w:val="bullet"/>
+      <w:lvlText w:val=""/>
+      <w:lvlJc w:val="left"/>
+      <w:pPr>
+        <w:ind w:left="5040" w:hanging="360"/>
+      </w:pPr>
+      <w:rPr>
+        <w:rFonts w:ascii="Symbol" w:hAnsi="Symbol" w:hint="default"/>
+      </w:rPr>
+    </w:lvl>
+    <w:lvl w:ilvl="7" w:tplc="04090003" w:tentative="1">
+      <w:start w:val="1"/>
+      <w:numFmt w:val="bullet"/>
+      <w:lvlText w:val="o"/>
+      <w:lvlJc w:val="left"/>
+      <w:pPr>
+        <w:ind w:left="5760" w:hanging="360"/>
+      </w:pPr>
+      <w:rPr>
+        <w:rFonts w:ascii="Courier New" w:hAnsi="Courier New" w:cs="Courier New" w:hint="default"/>
+      </w:rPr>
+    </w:lvl>
+    <w:lvl w:ilvl="8" w:tplc="04090005" w:tentative="1">
+      <w:start w:val="1"/>
+      <w:numFmt w:val="bullet"/>
+      <w:lvlText w:val=""/>
+      <w:lvlJc w:val="left"/>
+      <w:pPr>
+        <w:ind w:left="6480" w:hanging="360"/>
+      </w:pPr>
+      <w:rPr>
+        <w:rFonts w:ascii="Wingdings" w:hAnsi="Wingdings" w:hint="default"/>
+      </w:rPr>
+    </w:lvl>
+  </w:abstractNum>
   <w:num w:numId="1">
     <w:abstractNumId w:val="0"/>
+  </w:num>
+  <w:num w:numId="2">
+    <w:abstractNumId w:val="1"/>
   </w:num>
 </w:numbering>
 </file>

</xml_diff>

<commit_message>
Deleted slitherGame.js. Not used.
</commit_message>
<xml_diff>
--- a/app/Documentation/Presentation Notes.docx
+++ b/app/Documentation/Presentation Notes.docx
@@ -180,9 +180,6 @@
       </w:r>
     </w:p>
     <w:p/>
-    <w:p/>
-    <w:p/>
-    <w:p/>
     <w:p>
       <w:r>
         <w:t>PAGE VALIDATIONS</w:t>
@@ -208,14 +205,21 @@
           <w:numId w:val="2"/>
         </w:numPr>
       </w:pPr>
-      <w:r>
-        <w:t>Won’t let user log in without reCaptcha checked “</w:t>
-      </w:r>
-      <w:r>
-        <w:t>The response parameter is missing.</w:t>
-      </w:r>
-      <w:r>
-        <w:t>”</w:t>
+      <w:proofErr w:type="gramStart"/>
+      <w:r>
+        <w:t>Won’t</w:t>
+      </w:r>
+      <w:proofErr w:type="gramEnd"/>
+      <w:r>
+        <w:t xml:space="preserve"> let user log in without </w:t>
+      </w:r>
+      <w:proofErr w:type="spellStart"/>
+      <w:r>
+        <w:t>reCaptcha</w:t>
+      </w:r>
+      <w:proofErr w:type="spellEnd"/>
+      <w:r>
+        <w:t xml:space="preserve"> checked “The response parameter is missing.”</w:t>
       </w:r>
     </w:p>
     <w:p>
@@ -226,8 +230,13 @@
           <w:numId w:val="2"/>
         </w:numPr>
       </w:pPr>
-      <w:r>
-        <w:t>Won’t let user log in if not registered</w:t>
+      <w:proofErr w:type="gramStart"/>
+      <w:r>
+        <w:t>Won’t</w:t>
+      </w:r>
+      <w:proofErr w:type="gramEnd"/>
+      <w:r>
+        <w:t xml:space="preserve"> let user log in if not registered</w:t>
       </w:r>
     </w:p>
     <w:p>
@@ -238,8 +247,13 @@
           <w:numId w:val="2"/>
         </w:numPr>
       </w:pPr>
-      <w:r>
-        <w:t>Won’t let user log in incorrect password “</w:t>
+      <w:proofErr w:type="gramStart"/>
+      <w:r>
+        <w:t>Won’t</w:t>
+      </w:r>
+      <w:proofErr w:type="gramEnd"/>
+      <w:r>
+        <w:t xml:space="preserve"> let user log in incorrect password “</w:t>
       </w:r>
       <w:r>
         <w:t>Invalid username or password</w:t>
@@ -256,14 +270,13 @@
           <w:numId w:val="2"/>
         </w:numPr>
       </w:pPr>
-      <w:r>
-        <w:t>Won’t let user log in incorrect password format “</w:t>
-      </w:r>
-      <w:r>
-        <w:t>Field must be between 8 and 80 characters long.</w:t>
-      </w:r>
-      <w:r>
-        <w:t>”</w:t>
+      <w:proofErr w:type="gramStart"/>
+      <w:r>
+        <w:t>Won’t</w:t>
+      </w:r>
+      <w:proofErr w:type="gramEnd"/>
+      <w:r>
+        <w:t xml:space="preserve"> let user log in incorrect password format “Field must be between 8 and 80 characters long.”</w:t>
       </w:r>
     </w:p>
     <w:p>

</xml_diff>